<commit_message>
Added a section for interrupts not being generated on x86 machines
    - Latest linux kernels v5.x.x+ has modified do_IRQ() implementation.
    - Hence to tackle that in kernel modules, ubuntu needs to be rebuilt
    with certain options.

Signed-off-by: Softwares Unleashed <softwares.unleashed@gmail.com>
</commit_message>
<xml_diff>
--- a/interview_preparation/embetronicx.com_linux_tutorials/13_interrupts_programming/13_InterruptsProgramming.docx
+++ b/interview_preparation/embetronicx.com_linux_tutorials/13_interrupts_programming/13_InterruptsProgramming.docx
@@ -15,6 +15,7 @@
           <w:szCs w:val="36"/>
         </w:rPr>
       </w:pPr>
+      <w:proofErr w:type="spellStart"/>
       <w:r>
         <w:rPr>
           <w:rFonts w:ascii="Arial" w:hAnsi="Arial" w:cs="Arial"/>
@@ -22,7 +23,26 @@
           <w:sz w:val="36"/>
           <w:szCs w:val="36"/>
         </w:rPr>
-        <w:t>Part 13 – Interrupts Example Program in Linux Kernel</w:t>
+        <w:t>k</w:t>
+      </w:r>
+      <w:r>
+        <w:rPr>
+          <w:rFonts w:ascii="Arial" w:hAnsi="Arial" w:cs="Arial"/>
+          <w:color w:val="DD0000"/>
+          <w:sz w:val="36"/>
+          <w:szCs w:val="36"/>
+        </w:rPr>
+        <w:t>Part</w:t>
+      </w:r>
+      <w:proofErr w:type="spellEnd"/>
+      <w:r>
+        <w:rPr>
+          <w:rFonts w:ascii="Arial" w:hAnsi="Arial" w:cs="Arial"/>
+          <w:color w:val="DD0000"/>
+          <w:sz w:val="36"/>
+          <w:szCs w:val="36"/>
+        </w:rPr>
+        <w:t xml:space="preserve"> 13 – Interrupts Example Program in Linux Kernel</w:t>
       </w:r>
     </w:p>
     <w:p>
@@ -246,9 +266,16 @@
           <w:rFonts w:ascii="inherit" w:hAnsi="inherit" w:cs="Arial"/>
           <w:color w:val="666666"/>
         </w:rPr>
-        <w:t>workqueus.</w:t>
-      </w:r>
-      <w:proofErr w:type="spellEnd"/>
+        <w:t>workqueus</w:t>
+      </w:r>
+      <w:proofErr w:type="spellEnd"/>
+      <w:r>
+        <w:rPr>
+          <w:rFonts w:ascii="inherit" w:hAnsi="inherit" w:cs="Arial"/>
+          <w:color w:val="666666"/>
+        </w:rPr>
+        <w:t>.</w:t>
+      </w:r>
     </w:p>
     <w:p>
       <w:pPr>
@@ -7482,6 +7509,763 @@
         <w:pStyle w:val="NoSpacing"/>
       </w:pPr>
     </w:p>
+    <w:p>
+      <w:pPr>
+        <w:pStyle w:val="NoSpacing"/>
+      </w:pPr>
+    </w:p>
+    <w:p>
+      <w:pPr>
+        <w:rPr>
+          <w:rFonts w:ascii="inherit" w:hAnsi="inherit" w:cs="Arial"/>
+          <w:b/>
+          <w:bCs/>
+          <w:color w:val="DD0000"/>
+          <w:kern w:val="36"/>
+          <w:sz w:val="36"/>
+          <w:szCs w:val="36"/>
+          <w:bdr w:val="none" w:sz="0" w:space="0" w:color="auto" w:frame="1"/>
+        </w:rPr>
+      </w:pPr>
+      <w:r>
+        <w:rPr>
+          <w:rFonts w:ascii="inherit" w:hAnsi="inherit" w:cs="Arial"/>
+          <w:color w:val="DD0000"/>
+          <w:sz w:val="36"/>
+          <w:szCs w:val="36"/>
+          <w:bdr w:val="none" w:sz="0" w:space="0" w:color="auto" w:frame="1"/>
+        </w:rPr>
+        <w:br w:type="page"/>
+      </w:r>
+    </w:p>
+    <w:p>
+      <w:pPr>
+        <w:pStyle w:val="Heading1"/>
+        <w:shd w:val="clear" w:color="auto" w:fill="FFFFFF"/>
+        <w:spacing w:before="0" w:beforeAutospacing="0" w:after="0" w:afterAutospacing="0"/>
+        <w:jc w:val="both"/>
+        <w:textAlignment w:val="baseline"/>
+        <w:rPr>
+          <w:rFonts w:ascii="Arial" w:hAnsi="Arial" w:cs="Arial"/>
+          <w:color w:val="DD0000"/>
+          <w:sz w:val="36"/>
+          <w:szCs w:val="36"/>
+        </w:rPr>
+      </w:pPr>
+      <w:r>
+        <w:rPr>
+          <w:rFonts w:ascii="inherit" w:hAnsi="inherit" w:cs="Arial"/>
+          <w:color w:val="DD0000"/>
+          <w:sz w:val="36"/>
+          <w:szCs w:val="36"/>
+          <w:bdr w:val="none" w:sz="0" w:space="0" w:color="auto" w:frame="1"/>
+        </w:rPr>
+        <w:lastRenderedPageBreak/>
+        <w:t>Troubleshoot : Interrupts not being triggered on latest linux kernel v5.x.x</w:t>
+      </w:r>
+    </w:p>
+    <w:p>
+      <w:pPr>
+        <w:pStyle w:val="NoSpacing"/>
+      </w:pPr>
+    </w:p>
+    <w:p>
+      <w:r>
+        <w:t xml:space="preserve">[ </w:t>
+      </w:r>
+      <w:hyperlink r:id="rId9" w:history="1">
+        <w:r>
+          <w:rPr>
+            <w:color w:val="0000FF"/>
+            <w:u w:val="single"/>
+          </w:rPr>
+          <w:t>https://stackoverflow.com/questions/57391628/error-while-raising-interrupt-11-with-inline-asm-into-kernel-module</w:t>
+        </w:r>
+      </w:hyperlink>
+      <w:r>
+        <w:t xml:space="preserve"> ]</w:t>
+      </w:r>
+    </w:p>
+    <w:p/>
+    <w:p>
+      <w:pPr>
+        <w:rPr>
+          <w:b/>
+          <w:bCs/>
+          <w:u w:val="single"/>
+        </w:rPr>
+      </w:pPr>
+      <w:r>
+        <w:rPr>
+          <w:b/>
+          <w:bCs/>
+          <w:u w:val="single"/>
+        </w:rPr>
+        <w:t xml:space="preserve">Problem Statement : </w:t>
+      </w:r>
+    </w:p>
+    <w:p/>
+    <w:p>
+      <w:r>
+        <w:t xml:space="preserve">I 'm trying to raise interrupt 11 with inline </w:t>
+      </w:r>
+      <w:proofErr w:type="spellStart"/>
+      <w:r>
+        <w:t>asm</w:t>
+      </w:r>
+      <w:proofErr w:type="spellEnd"/>
+      <w:r>
+        <w:t xml:space="preserve"> inside a kernel module LKM</w:t>
+      </w:r>
+    </w:p>
+    <w:p>
+      <w:pPr>
+        <w:ind w:firstLine="720"/>
+      </w:pPr>
+      <w:proofErr w:type="spellStart"/>
+      <w:r>
+        <w:t>asm</w:t>
+      </w:r>
+      <w:proofErr w:type="spellEnd"/>
+      <w:r>
+        <w:t>("int $0x3B");</w:t>
+      </w:r>
+    </w:p>
+    <w:p/>
+    <w:p>
+      <w:r>
+        <w:t>But after this line, I read in the dmesg</w:t>
+      </w:r>
+    </w:p>
+    <w:p>
+      <w:pPr>
+        <w:ind w:firstLine="720"/>
+      </w:pPr>
+      <w:proofErr w:type="spellStart"/>
+      <w:r>
+        <w:t>do_IRQ</w:t>
+      </w:r>
+      <w:proofErr w:type="spellEnd"/>
+      <w:r>
+        <w:t xml:space="preserve">: 1.59 No </w:t>
+      </w:r>
+      <w:proofErr w:type="spellStart"/>
+      <w:r>
+        <w:t>irq</w:t>
+      </w:r>
+      <w:proofErr w:type="spellEnd"/>
+      <w:r>
+        <w:t xml:space="preserve"> handler for vector</w:t>
+      </w:r>
+    </w:p>
+    <w:p/>
+    <w:p>
+      <w:r>
+        <w:t>When I try to execute "cat /dev/</w:t>
+      </w:r>
+      <w:proofErr w:type="spellStart"/>
+      <w:r>
+        <w:t>etx_device</w:t>
+      </w:r>
+      <w:proofErr w:type="spellEnd"/>
+      <w:r>
+        <w:t>" I got by dmesg</w:t>
+      </w:r>
+    </w:p>
+    <w:p>
+      <w:pPr>
+        <w:ind w:firstLine="720"/>
+      </w:pPr>
+      <w:proofErr w:type="spellStart"/>
+      <w:r>
+        <w:t>do_IRQ</w:t>
+      </w:r>
+      <w:proofErr w:type="spellEnd"/>
+      <w:r>
+        <w:t xml:space="preserve">: 1.59 No </w:t>
+      </w:r>
+      <w:proofErr w:type="spellStart"/>
+      <w:r>
+        <w:t>irq</w:t>
+      </w:r>
+      <w:proofErr w:type="spellEnd"/>
+      <w:r>
+        <w:t xml:space="preserve"> handler for vector</w:t>
+      </w:r>
+    </w:p>
+    <w:p/>
+    <w:p>
+      <w:r>
+        <w:t xml:space="preserve">I 'm trying to raise interrupt 11 with inline </w:t>
+      </w:r>
+      <w:proofErr w:type="spellStart"/>
+      <w:r>
+        <w:t>asm</w:t>
+      </w:r>
+      <w:proofErr w:type="spellEnd"/>
+      <w:r>
+        <w:t xml:space="preserve"> inside a kernel module LKM</w:t>
+      </w:r>
+    </w:p>
+    <w:p/>
+    <w:p>
+      <w:proofErr w:type="spellStart"/>
+      <w:r>
+        <w:t>asm</w:t>
+      </w:r>
+      <w:proofErr w:type="spellEnd"/>
+      <w:r>
+        <w:t>("int $0x3B");</w:t>
+      </w:r>
+    </w:p>
+    <w:p>
+      <w:r>
+        <w:t>But after this line, I read in the dmesg</w:t>
+      </w:r>
+    </w:p>
+    <w:p/>
+    <w:p>
+      <w:proofErr w:type="spellStart"/>
+      <w:r>
+        <w:t>do_IRQ</w:t>
+      </w:r>
+      <w:proofErr w:type="spellEnd"/>
+      <w:r>
+        <w:t xml:space="preserve">: 1.59 No </w:t>
+      </w:r>
+      <w:proofErr w:type="spellStart"/>
+      <w:r>
+        <w:t>irq</w:t>
+      </w:r>
+      <w:proofErr w:type="spellEnd"/>
+      <w:r>
+        <w:t xml:space="preserve"> handler for vector</w:t>
+      </w:r>
+    </w:p>
+    <w:p/>
+    <w:p>
+      <w:r>
+        <w:t>My kernel version is 5.1.20-200.fc29.x86_64 AMD processor.</w:t>
+      </w:r>
+    </w:p>
+    <w:p/>
+    <w:p>
+      <w:r>
+        <w:t xml:space="preserve"> $ cat /proc/interrupts</w:t>
+      </w:r>
+    </w:p>
+    <w:p>
+      <w:r>
+        <w:t xml:space="preserve">      </w:t>
+      </w:r>
+      <w:r>
+        <w:tab/>
+        <w:t xml:space="preserve">CPU0       </w:t>
+      </w:r>
+      <w:r>
+        <w:tab/>
+        <w:t xml:space="preserve">CPU1       </w:t>
+      </w:r>
+    </w:p>
+    <w:p>
+      <w:r>
+        <w:t xml:space="preserve">  0:</w:t>
+      </w:r>
+      <w:r>
+        <w:tab/>
+        <w:t xml:space="preserve">110          </w:t>
+      </w:r>
+      <w:r>
+        <w:tab/>
+        <w:t xml:space="preserve">0   </w:t>
+      </w:r>
+      <w:r>
+        <w:tab/>
+        <w:t>IO-APIC   2-edge      timer</w:t>
+      </w:r>
+    </w:p>
+    <w:p>
+      <w:r>
+        <w:t xml:space="preserve">  8:</w:t>
+      </w:r>
+      <w:r>
+        <w:tab/>
+        <w:t xml:space="preserve">1          </w:t>
+      </w:r>
+      <w:r>
+        <w:tab/>
+        <w:t xml:space="preserve">0   </w:t>
+      </w:r>
+      <w:r>
+        <w:tab/>
+        <w:t>IO-APIC   8-edge      rtc0</w:t>
+      </w:r>
+    </w:p>
+    <w:p>
+      <w:r>
+        <w:t xml:space="preserve">  9:</w:t>
+      </w:r>
+      <w:r>
+        <w:tab/>
+        <w:t xml:space="preserve">0          </w:t>
+      </w:r>
+      <w:r>
+        <w:tab/>
+        <w:t xml:space="preserve">0   </w:t>
+      </w:r>
+      <w:r>
+        <w:tab/>
+        <w:t xml:space="preserve">IO-APIC   9-fasteoi   </w:t>
+      </w:r>
+      <w:proofErr w:type="spellStart"/>
+      <w:r>
+        <w:t>acpi</w:t>
+      </w:r>
+      <w:proofErr w:type="spellEnd"/>
+    </w:p>
+    <w:p>
+      <w:r>
+        <w:t xml:space="preserve"> 11:</w:t>
+      </w:r>
+      <w:r>
+        <w:tab/>
+        <w:t>0</w:t>
+      </w:r>
+      <w:r>
+        <w:tab/>
+        <w:t xml:space="preserve">          </w:t>
+      </w:r>
+      <w:r>
+        <w:tab/>
+        <w:t xml:space="preserve">0   </w:t>
+      </w:r>
+      <w:r>
+        <w:tab/>
+        <w:t xml:space="preserve">IO-APIC  11-edge      </w:t>
+      </w:r>
+      <w:proofErr w:type="spellStart"/>
+      <w:r>
+        <w:t>etx_device</w:t>
+      </w:r>
+      <w:proofErr w:type="spellEnd"/>
+    </w:p>
+    <w:p>
+      <w:pPr>
+        <w:rPr>
+          <w:b/>
+          <w:bCs/>
+          <w:u w:val="single"/>
+        </w:rPr>
+      </w:pPr>
+    </w:p>
+    <w:p>
+      <w:pPr>
+        <w:rPr>
+          <w:b/>
+          <w:bCs/>
+          <w:u w:val="single"/>
+        </w:rPr>
+      </w:pPr>
+    </w:p>
+    <w:p>
+      <w:pPr>
+        <w:rPr>
+          <w:b/>
+          <w:bCs/>
+          <w:u w:val="single"/>
+        </w:rPr>
+      </w:pPr>
+      <w:r>
+        <w:rPr>
+          <w:b/>
+          <w:bCs/>
+          <w:u w:val="single"/>
+        </w:rPr>
+        <w:t xml:space="preserve">Solution : </w:t>
+      </w:r>
+    </w:p>
+    <w:p>
+      <w:pPr>
+        <w:rPr>
+          <w:b/>
+          <w:bCs/>
+          <w:u w:val="single"/>
+        </w:rPr>
+      </w:pPr>
+    </w:p>
+    <w:p>
+      <w:r>
+        <w:t xml:space="preserve">This used to work on older kernel versions, but fails on later versions. The reason is that the generic IRQ handler </w:t>
+      </w:r>
+      <w:proofErr w:type="spellStart"/>
+      <w:r>
+        <w:t>do_IRQ</w:t>
+      </w:r>
+      <w:proofErr w:type="spellEnd"/>
+      <w:r>
+        <w:t xml:space="preserve">() has been changed for better IRQ handling performance. Instead of using the </w:t>
+      </w:r>
+      <w:proofErr w:type="spellStart"/>
+      <w:r>
+        <w:t>irq_to_desc</w:t>
+      </w:r>
+      <w:proofErr w:type="spellEnd"/>
+      <w:r>
+        <w:t xml:space="preserve">() function to get the IRQ descriptor, it reads it from the per-CPU data. The descriptor is put there during the physical device initialization. Since this pseudo device driver don't have a physical device, </w:t>
+      </w:r>
+      <w:proofErr w:type="spellStart"/>
+      <w:r>
+        <w:t>do_IRQ</w:t>
+      </w:r>
+      <w:proofErr w:type="spellEnd"/>
+      <w:r>
+        <w:t xml:space="preserve">() don't find it there and returns with an error. If we want to simulate IRQ using software interrupt, we must first write the IRQ descriptor to the per-CPU data. Unfortunately, the symbol </w:t>
+      </w:r>
+      <w:proofErr w:type="spellStart"/>
+      <w:r>
+        <w:t>vector_irq</w:t>
+      </w:r>
+      <w:proofErr w:type="spellEnd"/>
+      <w:r>
+        <w:t>, the array of the IRQ descriptors in the per-CPU data, is not exported to kernel modules during kernel compilation. The only way to change it, is to recompile the whole kernel. If you think it worth the effort, you can add the line:</w:t>
+      </w:r>
+    </w:p>
+    <w:p>
+      <w:pPr>
+        <w:rPr>
+          <w:b/>
+          <w:bCs/>
+          <w:u w:val="single"/>
+        </w:rPr>
+      </w:pPr>
+    </w:p>
+    <w:p>
+      <w:r>
+        <w:t>EXPORT_SYMBOL (</w:t>
+      </w:r>
+      <w:proofErr w:type="spellStart"/>
+      <w:r>
+        <w:t>vector_irq</w:t>
+      </w:r>
+      <w:proofErr w:type="spellEnd"/>
+      <w:r>
+        <w:t>);</w:t>
+      </w:r>
+    </w:p>
+    <w:p>
+      <w:r>
+        <w:t>in the file: arch/x86/kernel/</w:t>
+      </w:r>
+      <w:proofErr w:type="spellStart"/>
+      <w:r>
+        <w:t>irq.c</w:t>
+      </w:r>
+      <w:proofErr w:type="spellEnd"/>
+    </w:p>
+    <w:p>
+      <w:r>
+        <w:lastRenderedPageBreak/>
+        <w:t>right after all the include lines. After compiling and booting from the newly compiled kernel, change your driver as follows:</w:t>
+      </w:r>
+    </w:p>
+    <w:p/>
+    <w:p/>
+    <w:p/>
+    <w:p>
+      <w:r>
+        <w:t>Add an include line:</w:t>
+      </w:r>
+    </w:p>
+    <w:p/>
+    <w:p>
+      <w:pPr>
+        <w:ind w:firstLine="720"/>
+      </w:pPr>
+      <w:r>
+        <w:t>#include &lt;</w:t>
+      </w:r>
+      <w:proofErr w:type="spellStart"/>
+      <w:r>
+        <w:t>asm</w:t>
+      </w:r>
+      <w:proofErr w:type="spellEnd"/>
+      <w:r>
+        <w:t>/</w:t>
+      </w:r>
+      <w:proofErr w:type="spellStart"/>
+      <w:r>
+        <w:t>hw_irq.h</w:t>
+      </w:r>
+      <w:proofErr w:type="spellEnd"/>
+      <w:r>
+        <w:t>&gt;</w:t>
+      </w:r>
+    </w:p>
+    <w:p/>
+    <w:p>
+      <w:r>
+        <w:t>change the read function to:</w:t>
+      </w:r>
+    </w:p>
+    <w:p/>
+    <w:p>
+      <w:pPr>
+        <w:ind w:left="720"/>
+      </w:pPr>
+      <w:r>
+        <w:t xml:space="preserve">static </w:t>
+      </w:r>
+      <w:proofErr w:type="spellStart"/>
+      <w:r>
+        <w:t>ssize_t</w:t>
+      </w:r>
+      <w:proofErr w:type="spellEnd"/>
+      <w:r>
+        <w:t xml:space="preserve"> </w:t>
+      </w:r>
+      <w:proofErr w:type="spellStart"/>
+      <w:r>
+        <w:t>etx_read</w:t>
+      </w:r>
+      <w:proofErr w:type="spellEnd"/>
+      <w:r>
+        <w:t>(struct file *</w:t>
+      </w:r>
+      <w:proofErr w:type="spellStart"/>
+      <w:r>
+        <w:t>filp</w:t>
+      </w:r>
+      <w:proofErr w:type="spellEnd"/>
+      <w:r>
+        <w:t>,</w:t>
+      </w:r>
+    </w:p>
+    <w:p>
+      <w:pPr>
+        <w:ind w:left="720"/>
+      </w:pPr>
+      <w:r>
+        <w:t xml:space="preserve">                char __user *</w:t>
+      </w:r>
+      <w:proofErr w:type="spellStart"/>
+      <w:r>
+        <w:t>buf</w:t>
+      </w:r>
+      <w:proofErr w:type="spellEnd"/>
+      <w:r>
+        <w:t xml:space="preserve">, </w:t>
+      </w:r>
+      <w:proofErr w:type="spellStart"/>
+      <w:r>
+        <w:t>size_t</w:t>
+      </w:r>
+      <w:proofErr w:type="spellEnd"/>
+      <w:r>
+        <w:t xml:space="preserve"> </w:t>
+      </w:r>
+      <w:proofErr w:type="spellStart"/>
+      <w:r>
+        <w:t>len</w:t>
+      </w:r>
+      <w:proofErr w:type="spellEnd"/>
+      <w:r>
+        <w:t xml:space="preserve">, </w:t>
+      </w:r>
+      <w:proofErr w:type="spellStart"/>
+      <w:r>
+        <w:t>loff_t</w:t>
+      </w:r>
+      <w:proofErr w:type="spellEnd"/>
+      <w:r>
+        <w:t xml:space="preserve"> *off)</w:t>
+      </w:r>
+    </w:p>
+    <w:p>
+      <w:pPr>
+        <w:ind w:left="720"/>
+      </w:pPr>
+      <w:r>
+        <w:t>{</w:t>
+      </w:r>
+    </w:p>
+    <w:p>
+      <w:pPr>
+        <w:ind w:left="720"/>
+      </w:pPr>
+      <w:r>
+        <w:t xml:space="preserve">        struct </w:t>
+      </w:r>
+      <w:proofErr w:type="spellStart"/>
+      <w:r>
+        <w:t>irq_desc</w:t>
+      </w:r>
+      <w:proofErr w:type="spellEnd"/>
+      <w:r>
+        <w:t xml:space="preserve"> *</w:t>
+      </w:r>
+      <w:proofErr w:type="spellStart"/>
+      <w:r>
+        <w:t>desc</w:t>
+      </w:r>
+      <w:proofErr w:type="spellEnd"/>
+      <w:r>
+        <w:t>;</w:t>
+      </w:r>
+    </w:p>
+    <w:p>
+      <w:pPr>
+        <w:ind w:left="720"/>
+      </w:pPr>
+    </w:p>
+    <w:p>
+      <w:pPr>
+        <w:ind w:left="720"/>
+      </w:pPr>
+      <w:r>
+        <w:t xml:space="preserve">        </w:t>
+      </w:r>
+      <w:proofErr w:type="spellStart"/>
+      <w:r>
+        <w:t>printk</w:t>
+      </w:r>
+      <w:proofErr w:type="spellEnd"/>
+      <w:r>
+        <w:t>(KERN_INFO "Read function\n");</w:t>
+      </w:r>
+    </w:p>
+    <w:p>
+      <w:pPr>
+        <w:ind w:left="720"/>
+      </w:pPr>
+      <w:r>
+        <w:t xml:space="preserve">        </w:t>
+      </w:r>
+      <w:proofErr w:type="spellStart"/>
+      <w:r>
+        <w:t>desc</w:t>
+      </w:r>
+      <w:proofErr w:type="spellEnd"/>
+      <w:r>
+        <w:t xml:space="preserve"> = </w:t>
+      </w:r>
+      <w:proofErr w:type="spellStart"/>
+      <w:r>
+        <w:rPr>
+          <w:b/>
+          <w:bCs/>
+        </w:rPr>
+        <w:t>irq_to_desc</w:t>
+      </w:r>
+      <w:proofErr w:type="spellEnd"/>
+      <w:r>
+        <w:rPr>
+          <w:b/>
+          <w:bCs/>
+        </w:rPr>
+        <w:t>(11);</w:t>
+      </w:r>
+    </w:p>
+    <w:p>
+      <w:pPr>
+        <w:ind w:left="720"/>
+      </w:pPr>
+      <w:r>
+        <w:t xml:space="preserve">        if (!</w:t>
+      </w:r>
+      <w:proofErr w:type="spellStart"/>
+      <w:r>
+        <w:t>desc</w:t>
+      </w:r>
+      <w:proofErr w:type="spellEnd"/>
+      <w:r>
+        <w:t>) return -EINVAL;</w:t>
+      </w:r>
+    </w:p>
+    <w:p>
+      <w:pPr>
+        <w:ind w:left="720"/>
+      </w:pPr>
+      <w:r>
+        <w:t xml:space="preserve">        __</w:t>
+      </w:r>
+      <w:proofErr w:type="spellStart"/>
+      <w:r>
+        <w:t>this_cpu_write</w:t>
+      </w:r>
+      <w:proofErr w:type="spellEnd"/>
+      <w:r>
+        <w:t>(</w:t>
+      </w:r>
+      <w:proofErr w:type="spellStart"/>
+      <w:r>
+        <w:t>vector_irq</w:t>
+      </w:r>
+      <w:proofErr w:type="spellEnd"/>
+      <w:r>
+        <w:t xml:space="preserve">[59], </w:t>
+      </w:r>
+      <w:proofErr w:type="spellStart"/>
+      <w:r>
+        <w:t>desc</w:t>
+      </w:r>
+      <w:proofErr w:type="spellEnd"/>
+      <w:r>
+        <w:t>);</w:t>
+      </w:r>
+    </w:p>
+    <w:p>
+      <w:pPr>
+        <w:ind w:left="720"/>
+      </w:pPr>
+      <w:r>
+        <w:t xml:space="preserve">        </w:t>
+      </w:r>
+      <w:proofErr w:type="spellStart"/>
+      <w:r>
+        <w:t>asm</w:t>
+      </w:r>
+      <w:proofErr w:type="spellEnd"/>
+      <w:r>
+        <w:t xml:space="preserve">("int $0x3B");  // Corresponding to </w:t>
+      </w:r>
+      <w:proofErr w:type="spellStart"/>
+      <w:r>
+        <w:t>irq</w:t>
+      </w:r>
+      <w:proofErr w:type="spellEnd"/>
+      <w:r>
+        <w:t xml:space="preserve"> 11</w:t>
+      </w:r>
+    </w:p>
+    <w:p>
+      <w:pPr>
+        <w:ind w:left="720"/>
+      </w:pPr>
+      <w:r>
+        <w:t xml:space="preserve">        return 0;</w:t>
+      </w:r>
+    </w:p>
+    <w:p>
+      <w:pPr>
+        <w:ind w:left="720"/>
+      </w:pPr>
+      <w:r>
+        <w:t>}</w:t>
+      </w:r>
+    </w:p>
+    <w:p/>
+    <w:p/>
+    <w:p/>
+    <w:p/>
+    <w:p>
+      <w:pPr>
+        <w:rPr>
+          <w:b/>
+          <w:bCs/>
+          <w:u w:val="single"/>
+        </w:rPr>
+      </w:pPr>
+    </w:p>
     <w:sectPr>
       <w:pgSz w:w="11900" w:h="16840"/>
       <w:pgMar w:top="1440" w:right="1440" w:bottom="1440" w:left="1440" w:header="708" w:footer="708" w:gutter="0"/>
@@ -14539,7 +15323,7 @@
   <w:style w:type="paragraph" w:default="1" w:styleId="Normal">
     <w:name w:val="Normal"/>
     <w:qFormat/>
-    <w:rsid w:val="002C46D0"/>
+    <w:rsid w:val="00106589"/>
     <w:rPr>
       <w:rFonts w:ascii="Times New Roman" w:eastAsia="Times New Roman" w:hAnsi="Times New Roman" w:cs="Times New Roman"/>
     </w:rPr>

</xml_diff>

<commit_message>
Added Linux tutorial series from embetronicx.com
    - 18_linkedlist_p2
    - Added link to this tutorial in 01_InterviewPreparationLinks.txt

Signed-off-by: Softwares Unleashed <softwares.unleashed@gmail.com>
</commit_message>
<xml_diff>
--- a/interview_preparation/embetronicx.com_linux_tutorials/13_interrupts_programming/13_InterruptsProgramming.docx
+++ b/interview_preparation/embetronicx.com_linux_tutorials/13_interrupts_programming/13_InterruptsProgramming.docx
@@ -15,7 +15,6 @@
           <w:szCs w:val="36"/>
         </w:rPr>
       </w:pPr>
-      <w:proofErr w:type="spellStart"/>
       <w:r>
         <w:rPr>
           <w:rFonts w:ascii="Arial" w:hAnsi="Arial" w:cs="Arial"/>
@@ -23,26 +22,7 @@
           <w:sz w:val="36"/>
           <w:szCs w:val="36"/>
         </w:rPr>
-        <w:t>k</w:t>
-      </w:r>
-      <w:r>
-        <w:rPr>
-          <w:rFonts w:ascii="Arial" w:hAnsi="Arial" w:cs="Arial"/>
-          <w:color w:val="DD0000"/>
-          <w:sz w:val="36"/>
-          <w:szCs w:val="36"/>
-        </w:rPr>
-        <w:t>Part</w:t>
-      </w:r>
-      <w:proofErr w:type="spellEnd"/>
-      <w:r>
-        <w:rPr>
-          <w:rFonts w:ascii="Arial" w:hAnsi="Arial" w:cs="Arial"/>
-          <w:color w:val="DD0000"/>
-          <w:sz w:val="36"/>
-          <w:szCs w:val="36"/>
-        </w:rPr>
-        <w:t xml:space="preserve"> 13 – Interrupts Example Program in Linux Kernel</w:t>
+        <w:t>Part 13 – Interrupts Example Program in Linux Kernel</w:t>
       </w:r>
     </w:p>
     <w:p>

</xml_diff>